<commit_message>
Mala izmena u projektnom zadatku
</commit_message>
<xml_diff>
--- a/dokumenti/Projektni Zadatak.docx
+++ b/dokumenti/Projektni Zadatak.docx
@@ -1,6 +1,6 @@
 
 <file path=word/document.xml><?xml version="1.0" encoding="utf-8"?>
-<w:document xmlns:wpc="http://schemas.microsoft.com/office/word/2010/wordprocessingCanvas" xmlns:cx="http://schemas.microsoft.com/office/drawing/2014/chartex" xmlns:cx1="http://schemas.microsoft.com/office/drawing/2015/9/8/chartex" xmlns:cx2="http://schemas.microsoft.com/office/drawing/2015/10/21/chartex" xmlns:cx3="http://schemas.microsoft.com/office/drawing/2016/5/9/chartex" xmlns:cx4="http://schemas.microsoft.com/office/drawing/2016/5/10/chartex" xmlns:cx5="http://schemas.microsoft.com/office/drawing/2016/5/11/chartex" xmlns:mc="http://schemas.openxmlformats.org/markup-compatibility/2006" xmlns:o="urn:schemas-microsoft-com:office:office" xmlns:r="http://schemas.openxmlformats.org/officeDocument/2006/relationships" xmlns:m="http://schemas.openxmlformats.org/officeDocument/2006/math" xmlns:v="urn:schemas-microsoft-com:vml" xmlns:wp14="http://schemas.microsoft.com/office/word/2010/wordprocessingDrawing" xmlns:wp="http://schemas.openxmlformats.org/drawingml/2006/wordprocessingDrawing" xmlns:w10="urn:schemas-microsoft-com:office:word" xmlns:w="http://schemas.openxmlformats.org/wordprocessingml/2006/main" xmlns:w14="http://schemas.microsoft.com/office/word/2010/wordml" xmlns:w15="http://schemas.microsoft.com/office/word/2012/wordml" xmlns:w16se="http://schemas.microsoft.com/office/word/2015/wordml/symex" xmlns:wpg="http://schemas.microsoft.com/office/word/2010/wordprocessingGroup" xmlns:wpi="http://schemas.microsoft.com/office/word/2010/wordprocessingInk" xmlns:wne="http://schemas.microsoft.com/office/word/2006/wordml" xmlns:wps="http://schemas.microsoft.com/office/word/2010/wordprocessingShape" mc:Ignorable="w14 w15 w16se wp14">
+<w:document xmlns:wpc="http://schemas.microsoft.com/office/word/2010/wordprocessingCanvas" xmlns:cx="http://schemas.microsoft.com/office/drawing/2014/chartex" xmlns:cx1="http://schemas.microsoft.com/office/drawing/2015/9/8/chartex" xmlns:cx2="http://schemas.microsoft.com/office/drawing/2015/10/21/chartex" xmlns:cx3="http://schemas.microsoft.com/office/drawing/2016/5/9/chartex" xmlns:cx4="http://schemas.microsoft.com/office/drawing/2016/5/10/chartex" xmlns:cx5="http://schemas.microsoft.com/office/drawing/2016/5/11/chartex" xmlns:cx6="http://schemas.microsoft.com/office/drawing/2016/5/12/chartex" xmlns:cx7="http://schemas.microsoft.com/office/drawing/2016/5/13/chartex" xmlns:cx8="http://schemas.microsoft.com/office/drawing/2016/5/14/chartex" xmlns:mc="http://schemas.openxmlformats.org/markup-compatibility/2006" xmlns:aink="http://schemas.microsoft.com/office/drawing/2016/ink" xmlns:o="urn:schemas-microsoft-com:office:office" xmlns:r="http://schemas.openxmlformats.org/officeDocument/2006/relationships" xmlns:m="http://schemas.openxmlformats.org/officeDocument/2006/math" xmlns:v="urn:schemas-microsoft-com:vml" xmlns:wp14="http://schemas.microsoft.com/office/word/2010/wordprocessingDrawing" xmlns:wp="http://schemas.openxmlformats.org/drawingml/2006/wordprocessingDrawing" xmlns:w10="urn:schemas-microsoft-com:office:word" xmlns:w="http://schemas.openxmlformats.org/wordprocessingml/2006/main" xmlns:w14="http://schemas.microsoft.com/office/word/2010/wordml" xmlns:w15="http://schemas.microsoft.com/office/word/2012/wordml" xmlns:w16se="http://schemas.microsoft.com/office/word/2015/wordml/symex" xmlns:wpg="http://schemas.microsoft.com/office/word/2010/wordprocessingGroup" xmlns:wpi="http://schemas.microsoft.com/office/word/2010/wordprocessingInk" xmlns:wne="http://schemas.microsoft.com/office/word/2006/wordml" xmlns:wps="http://schemas.microsoft.com/office/word/2010/wordprocessingShape" mc:Ignorable="w14 w15 w16se wp14">
   <w:body>
     <w:p>
       <w:pPr>
@@ -114,17 +114,8 @@
           <w:sz w:val="36"/>
           <w:szCs w:val="36"/>
         </w:rPr>
-        <w:t xml:space="preserve">Petar </w:t>
-      </w:r>
-      <w:proofErr w:type="spellStart"/>
-      <w:r>
-        <w:rPr>
-          <w:sz w:val="36"/>
-          <w:szCs w:val="36"/>
-        </w:rPr>
-        <w:t>Ranković</w:t>
-      </w:r>
-      <w:proofErr w:type="spellEnd"/>
+        <w:t>Petar Ranković</w:t>
+      </w:r>
     </w:p>
     <w:p>
       <w:pPr>
@@ -139,17 +130,8 @@
           <w:sz w:val="36"/>
           <w:szCs w:val="36"/>
         </w:rPr>
-        <w:t xml:space="preserve">Vladimir </w:t>
-      </w:r>
-      <w:proofErr w:type="spellStart"/>
-      <w:r>
-        <w:rPr>
-          <w:sz w:val="36"/>
-          <w:szCs w:val="36"/>
-        </w:rPr>
-        <w:t>Milijić</w:t>
-      </w:r>
-      <w:proofErr w:type="spellEnd"/>
+        <w:t>Vladimir Milijić</w:t>
+      </w:r>
     </w:p>
     <w:p>
       <w:pPr>
@@ -159,23 +141,13 @@
           <w:szCs w:val="36"/>
         </w:rPr>
       </w:pPr>
-      <w:proofErr w:type="spellStart"/>
       <w:r>
         <w:rPr>
           <w:sz w:val="36"/>
           <w:szCs w:val="36"/>
         </w:rPr>
-        <w:t>Stevan</w:t>
-      </w:r>
-      <w:proofErr w:type="spellEnd"/>
-      <w:r>
-        <w:rPr>
-          <w:sz w:val="36"/>
-          <w:szCs w:val="36"/>
-        </w:rPr>
-        <w:t xml:space="preserve"> </w:t>
-      </w:r>
-      <w:proofErr w:type="spellStart"/>
+        <w:t xml:space="preserve">Stevan </w:t>
+      </w:r>
       <w:r>
         <w:rPr>
           <w:sz w:val="36"/>
@@ -183,7 +155,6 @@
         </w:rPr>
         <w:t>Vojvodić</w:t>
       </w:r>
-      <w:proofErr w:type="spellEnd"/>
     </w:p>
     <w:p>
       <w:pPr>
@@ -273,14 +244,12 @@
             <w:pPr>
               <w:pStyle w:val="TableContents"/>
             </w:pPr>
-            <w:proofErr w:type="spellStart"/>
             <w:r>
               <w:rPr>
                 <w:b/>
               </w:rPr>
               <w:t>Verzija</w:t>
             </w:r>
-            <w:proofErr w:type="spellEnd"/>
           </w:p>
         </w:tc>
         <w:tc>
@@ -306,14 +275,12 @@
                 <w:b/>
               </w:rPr>
             </w:pPr>
-            <w:proofErr w:type="spellStart"/>
             <w:r>
               <w:rPr>
                 <w:b/>
               </w:rPr>
               <w:t>Opis</w:t>
             </w:r>
-            <w:proofErr w:type="spellEnd"/>
           </w:p>
         </w:tc>
         <w:tc>
@@ -337,14 +304,12 @@
             <w:pPr>
               <w:pStyle w:val="TableContents"/>
             </w:pPr>
-            <w:proofErr w:type="spellStart"/>
             <w:r>
               <w:rPr>
                 <w:b/>
               </w:rPr>
               <w:t>Autori</w:t>
             </w:r>
-            <w:proofErr w:type="spellEnd"/>
           </w:p>
         </w:tc>
       </w:tr>
@@ -416,19 +381,9 @@
             <w:pPr>
               <w:pStyle w:val="TableContents"/>
             </w:pPr>
-            <w:proofErr w:type="spellStart"/>
-            <w:r>
-              <w:t>Inicijalni</w:t>
-            </w:r>
-            <w:proofErr w:type="spellEnd"/>
-            <w:r>
-              <w:t xml:space="preserve"> </w:t>
-            </w:r>
-            <w:proofErr w:type="spellStart"/>
-            <w:r>
-              <w:t>dokument</w:t>
-            </w:r>
-            <w:proofErr w:type="spellEnd"/>
+            <w:r>
+              <w:t>Inicijalni dokument</w:t>
+            </w:r>
           </w:p>
         </w:tc>
         <w:tc>
@@ -452,13 +407,8 @@
               <w:pStyle w:val="TableContents"/>
             </w:pPr>
             <w:r>
-              <w:t xml:space="preserve">Petar </w:t>
-            </w:r>
-            <w:proofErr w:type="spellStart"/>
-            <w:r>
-              <w:t>Ranković</w:t>
-            </w:r>
-            <w:proofErr w:type="spellEnd"/>
+              <w:t>Petar Ranković</w:t>
+            </w:r>
           </w:p>
         </w:tc>
       </w:tr>
@@ -536,53 +486,8 @@
                 <w:lang w:val="sr-Latn-RS"/>
               </w:rPr>
             </w:pPr>
-            <w:proofErr w:type="spellStart"/>
-            <w:r>
-              <w:t>Funkcionalnost</w:t>
-            </w:r>
-            <w:proofErr w:type="spellEnd"/>
-            <w:r>
-              <w:t xml:space="preserve"> </w:t>
-            </w:r>
-            <w:proofErr w:type="spellStart"/>
-            <w:r>
-              <w:t>administriranje</w:t>
-            </w:r>
-            <w:proofErr w:type="spellEnd"/>
-            <w:r>
-              <w:t xml:space="preserve"> </w:t>
-            </w:r>
-            <w:proofErr w:type="spellStart"/>
-            <w:r>
-              <w:t>sadržaja</w:t>
-            </w:r>
-            <w:proofErr w:type="spellEnd"/>
-            <w:r>
-              <w:t xml:space="preserve"> </w:t>
-            </w:r>
-            <w:proofErr w:type="spellStart"/>
-            <w:r>
-              <w:t>rastavljena</w:t>
-            </w:r>
-            <w:proofErr w:type="spellEnd"/>
-            <w:r>
-              <w:t xml:space="preserve"> </w:t>
-            </w:r>
-            <w:proofErr w:type="spellStart"/>
-            <w:r>
-              <w:t>na</w:t>
-            </w:r>
-            <w:proofErr w:type="spellEnd"/>
-            <w:r>
-              <w:t xml:space="preserve"> tri </w:t>
-            </w:r>
-            <w:proofErr w:type="spellStart"/>
-            <w:r>
-              <w:t>podfunkcionalnosti</w:t>
-            </w:r>
-            <w:proofErr w:type="spellEnd"/>
-            <w:r>
-              <w:t xml:space="preserve"> </w:t>
+            <w:r>
+              <w:t xml:space="preserve">Funkcionalnost administriranje sadržaja rastavljena na tri podfunkcionalnosti </w:t>
             </w:r>
           </w:p>
         </w:tc>
@@ -610,13 +515,8 @@
               </w:rPr>
             </w:pPr>
             <w:r>
-              <w:t xml:space="preserve">Petar </w:t>
-            </w:r>
-            <w:proofErr w:type="spellStart"/>
-            <w:r>
-              <w:t>Rankovi</w:t>
-            </w:r>
-            <w:proofErr w:type="spellEnd"/>
+              <w:t>Petar Rankovi</w:t>
+            </w:r>
             <w:r>
               <w:rPr>
                 <w:lang w:val="sr-Latn-RS"/>
@@ -652,6 +552,9 @@
             <w:pPr>
               <w:pStyle w:val="TableContents"/>
             </w:pPr>
+            <w:r>
+              <w:t>7.5.2017.</w:t>
+            </w:r>
           </w:p>
         </w:tc>
         <w:tc>
@@ -673,6 +576,9 @@
             <w:pPr>
               <w:pStyle w:val="TableContents"/>
             </w:pPr>
+            <w:r>
+              <w:t>1.1.1</w:t>
+            </w:r>
           </w:p>
         </w:tc>
         <w:tc>
@@ -694,6 +600,9 @@
             <w:pPr>
               <w:pStyle w:val="TableContents"/>
             </w:pPr>
+            <w:r>
+              <w:t>Konsolidacija funkcionalnosti</w:t>
+            </w:r>
           </w:p>
         </w:tc>
         <w:tc>
@@ -716,6 +625,11 @@
             <w:pPr>
               <w:pStyle w:val="TableContents"/>
             </w:pPr>
+            <w:r>
+              <w:t>Petar Ranković</w:t>
+            </w:r>
+            <w:bookmarkStart w:id="0" w:name="_GoBack"/>
+            <w:bookmarkEnd w:id="0"/>
           </w:p>
         </w:tc>
       </w:tr>
@@ -2854,14 +2768,14 @@
           <w:numId w:val="1"/>
         </w:numPr>
       </w:pPr>
-      <w:bookmarkStart w:id="0" w:name="_Toc475899302"/>
-      <w:bookmarkStart w:id="1" w:name="_Toc475988584"/>
+      <w:bookmarkStart w:id="1" w:name="_Toc475899302"/>
+      <w:bookmarkStart w:id="2" w:name="_Toc475988584"/>
       <w:r>
         <w:lastRenderedPageBreak/>
         <w:t>Uvod</w:t>
       </w:r>
-      <w:bookmarkEnd w:id="0"/>
       <w:bookmarkEnd w:id="1"/>
+      <w:bookmarkEnd w:id="2"/>
     </w:p>
     <w:p/>
     <w:p>
@@ -2873,13 +2787,13 @@
         </w:numPr>
         <w:ind w:left="1246"/>
       </w:pPr>
-      <w:bookmarkStart w:id="2" w:name="_Toc475899303"/>
-      <w:bookmarkStart w:id="3" w:name="_Toc475988585"/>
+      <w:bookmarkStart w:id="3" w:name="_Toc475899303"/>
+      <w:bookmarkStart w:id="4" w:name="_Toc475988585"/>
       <w:r>
         <w:t>Rezime</w:t>
       </w:r>
-      <w:bookmarkEnd w:id="2"/>
       <w:bookmarkEnd w:id="3"/>
+      <w:bookmarkEnd w:id="4"/>
     </w:p>
     <w:p>
       <w:pPr>
@@ -2892,8 +2806,6 @@
       <w:r>
         <w:t xml:space="preserve"> PSV</w:t>
       </w:r>
-      <w:bookmarkStart w:id="4" w:name="_GoBack"/>
-      <w:bookmarkEnd w:id="4"/>
       <w:r>
         <w:t xml:space="preserve">  je deo praktične nastave na predmetu Principi softverskog inženjerstva. Cilj mu je da kroz praktičan rad upozna studente sa svim koracima razvoja modernog  softverskog rešenja.  Bavi  se pruzanjem platforme za  edukaciju korisnika , i pružanjem platforme za razmenu edukativnog sadržaja.</w:t>
       </w:r>
@@ -4103,7 +4015,7 @@
           </w:tcPr>
           <w:p>
             <w:r>
-              <w:t>Uklanjanje komentara</w:t>
+              <w:t>Brisanje komentara sa sadržaja</w:t>
             </w:r>
           </w:p>
         </w:tc>
@@ -4232,7 +4144,7 @@
           </w:tcPr>
           <w:p>
             <w:r>
-              <w:t>Izmena tekstualnog sadržaja</w:t>
+              <w:t>Prekidanje mesečne pretplate</w:t>
             </w:r>
           </w:p>
         </w:tc>
@@ -4245,10 +4157,7 @@
               <w:cnfStyle w:val="000000100000" w:firstRow="0" w:lastRow="0" w:firstColumn="0" w:lastColumn="0" w:oddVBand="0" w:evenVBand="0" w:oddHBand="1" w:evenHBand="0" w:firstRowFirstColumn="0" w:firstRowLastColumn="0" w:lastRowFirstColumn="0" w:lastRowLastColumn="0"/>
             </w:pPr>
             <w:r>
-              <w:t>Administrator</w:t>
-            </w:r>
-            <w:r>
-              <w:t>, moderator</w:t>
+              <w:t>Registrovani korisnik sa mesečnom pretplatom</w:t>
             </w:r>
           </w:p>
         </w:tc>
@@ -4261,7 +4170,52 @@
               <w:cnfStyle w:val="000000100000" w:firstRow="0" w:lastRow="0" w:firstColumn="0" w:lastColumn="0" w:oddVBand="0" w:evenVBand="0" w:oddHBand="1" w:evenHBand="0" w:firstRowFirstColumn="0" w:firstRowLastColumn="0" w:lastRowFirstColumn="0" w:lastRowLastColumn="0"/>
             </w:pPr>
             <w:r>
-              <w:t>Funkcionalnost omogućava administratoru da izmeni postojeći tekstualni sadržaj. Nakon uspešne izmene, korisnicima je dostupan izmenjen sadržaj. Verzija sadržaja pre izmene se ne pamti.</w:t>
+              <w:t>Korisnik ima mogućnost da prekine mesečnu pretplatu.</w:t>
+            </w:r>
+          </w:p>
+        </w:tc>
+      </w:tr>
+      <w:tr>
+        <w:tc>
+          <w:tcPr>
+            <w:cnfStyle w:val="001000000000" w:firstRow="0" w:lastRow="0" w:firstColumn="1" w:lastColumn="0" w:oddVBand="0" w:evenVBand="0" w:oddHBand="0" w:evenHBand="0" w:firstRowFirstColumn="0" w:firstRowLastColumn="0" w:lastRowFirstColumn="0" w:lastRowLastColumn="0"/>
+            <w:tcW w:w="3209" w:type="dxa"/>
+          </w:tcPr>
+          <w:p>
+            <w:r>
+              <w:t>Nastavak prekinute mesečne pretplate</w:t>
+            </w:r>
+          </w:p>
+        </w:tc>
+        <w:tc>
+          <w:tcPr>
+            <w:tcW w:w="3209" w:type="dxa"/>
+          </w:tcPr>
+          <w:p>
+            <w:pPr>
+              <w:cnfStyle w:val="000000000000" w:firstRow="0" w:lastRow="0" w:firstColumn="0" w:lastColumn="0" w:oddVBand="0" w:evenVBand="0" w:oddHBand="0" w:evenHBand="0" w:firstRowFirstColumn="0" w:firstRowLastColumn="0" w:lastRowFirstColumn="0" w:lastRowLastColumn="0"/>
+            </w:pPr>
+            <w:r>
+              <w:t>Registrovani korisnik sa mesečnom pretplatom</w:t>
+            </w:r>
+          </w:p>
+        </w:tc>
+        <w:tc>
+          <w:tcPr>
+            <w:tcW w:w="3210" w:type="dxa"/>
+          </w:tcPr>
+          <w:p>
+            <w:pPr>
+              <w:cnfStyle w:val="000000000000" w:firstRow="0" w:lastRow="0" w:firstColumn="0" w:lastColumn="0" w:oddVBand="0" w:evenVBand="0" w:oddHBand="0" w:evenHBand="0" w:firstRowFirstColumn="0" w:firstRowLastColumn="0" w:lastRowFirstColumn="0" w:lastRowLastColumn="0"/>
+            </w:pPr>
+            <w:r>
+              <w:t xml:space="preserve">Korisnik ima mogućnost da </w:t>
+            </w:r>
+            <w:r>
+              <w:t>nastavi prekinutu</w:t>
+            </w:r>
+            <w:r>
+              <w:t xml:space="preserve"> mesečnu pretplatu.</w:t>
             </w:r>
           </w:p>
         </w:tc>
@@ -4342,7 +4296,7 @@
           </w:tcPr>
           <w:p>
             <w:r>
-              <w:t>Upravljanje korisnicima</w:t>
+              <w:t>Banovanje korisnika</w:t>
             </w:r>
           </w:p>
         </w:tc>
@@ -4368,7 +4322,10 @@
               <w:cnfStyle w:val="000000100000" w:firstRow="0" w:lastRow="0" w:firstColumn="0" w:lastColumn="0" w:oddVBand="0" w:evenVBand="0" w:oddHBand="1" w:evenHBand="0" w:firstRowFirstColumn="0" w:firstRowLastColumn="0" w:lastRowFirstColumn="0" w:lastRowLastColumn="0"/>
             </w:pPr>
             <w:r>
-              <w:t>Panel omogućava administratoru da izmenu svih aspekata korsničkih informacija. Izmene su trajne.</w:t>
+              <w:t xml:space="preserve">Panel omogućava administratoru da </w:t>
+            </w:r>
+            <w:r>
+              <w:t>banuje korisnika.</w:t>
             </w:r>
           </w:p>
         </w:tc>
@@ -4381,7 +4338,7 @@
           </w:tcPr>
           <w:p>
             <w:r>
-              <w:t>Ocenjivanje sadržaja</w:t>
+              <w:t>Brisanje korisnika</w:t>
             </w:r>
           </w:p>
         </w:tc>
@@ -4394,7 +4351,7 @@
               <w:cnfStyle w:val="000000000000" w:firstRow="0" w:lastRow="0" w:firstColumn="0" w:lastColumn="0" w:oddVBand="0" w:evenVBand="0" w:oddHBand="0" w:evenHBand="0" w:firstRowFirstColumn="0" w:firstRowLastColumn="0" w:lastRowFirstColumn="0" w:lastRowLastColumn="0"/>
             </w:pPr>
             <w:r>
-              <w:t>Registrovani korisnik</w:t>
+              <w:t>Administrator</w:t>
             </w:r>
           </w:p>
         </w:tc>
@@ -4407,7 +4364,343 @@
               <w:cnfStyle w:val="000000000000" w:firstRow="0" w:lastRow="0" w:firstColumn="0" w:lastColumn="0" w:oddVBand="0" w:evenVBand="0" w:oddHBand="0" w:evenHBand="0" w:firstRowFirstColumn="0" w:firstRowLastColumn="0" w:lastRowFirstColumn="0" w:lastRowLastColumn="0"/>
             </w:pPr>
             <w:r>
-              <w:t>Korisnik ima mogućnost da oceni sadršaj izborom opcije like ili opcije dislike.</w:t>
+              <w:t>Panel omogućava administratoru da obriše korisnika.</w:t>
+            </w:r>
+          </w:p>
+        </w:tc>
+      </w:tr>
+      <w:tr>
+        <w:trPr>
+          <w:cnfStyle w:val="000000100000" w:firstRow="0" w:lastRow="0" w:firstColumn="0" w:lastColumn="0" w:oddVBand="0" w:evenVBand="0" w:oddHBand="1" w:evenHBand="0" w:firstRowFirstColumn="0" w:firstRowLastColumn="0" w:lastRowFirstColumn="0" w:lastRowLastColumn="0"/>
+        </w:trPr>
+        <w:tc>
+          <w:tcPr>
+            <w:cnfStyle w:val="001000000000" w:firstRow="0" w:lastRow="0" w:firstColumn="1" w:lastColumn="0" w:oddVBand="0" w:evenVBand="0" w:oddHBand="0" w:evenHBand="0" w:firstRowFirstColumn="0" w:firstRowLastColumn="0" w:lastRowFirstColumn="0" w:lastRowLastColumn="0"/>
+            <w:tcW w:w="3209" w:type="dxa"/>
+          </w:tcPr>
+          <w:p>
+            <w:r>
+              <w:t>Promena role korisnika</w:t>
+            </w:r>
+          </w:p>
+        </w:tc>
+        <w:tc>
+          <w:tcPr>
+            <w:tcW w:w="3209" w:type="dxa"/>
+          </w:tcPr>
+          <w:p>
+            <w:pPr>
+              <w:cnfStyle w:val="000000100000" w:firstRow="0" w:lastRow="0" w:firstColumn="0" w:lastColumn="0" w:oddVBand="0" w:evenVBand="0" w:oddHBand="1" w:evenHBand="0" w:firstRowFirstColumn="0" w:firstRowLastColumn="0" w:lastRowFirstColumn="0" w:lastRowLastColumn="0"/>
+            </w:pPr>
+            <w:r>
+              <w:t>Administrator</w:t>
+            </w:r>
+          </w:p>
+        </w:tc>
+        <w:tc>
+          <w:tcPr>
+            <w:tcW w:w="3210" w:type="dxa"/>
+          </w:tcPr>
+          <w:p>
+            <w:pPr>
+              <w:cnfStyle w:val="000000100000" w:firstRow="0" w:lastRow="0" w:firstColumn="0" w:lastColumn="0" w:oddVBand="0" w:evenVBand="0" w:oddHBand="1" w:evenHBand="0" w:firstRowFirstColumn="0" w:firstRowLastColumn="0" w:lastRowFirstColumn="0" w:lastRowLastColumn="0"/>
+            </w:pPr>
+            <w:r>
+              <w:t>Administrator može da menja rolu korisnika</w:t>
+            </w:r>
+          </w:p>
+        </w:tc>
+      </w:tr>
+      <w:tr>
+        <w:tc>
+          <w:tcPr>
+            <w:cnfStyle w:val="001000000000" w:firstRow="0" w:lastRow="0" w:firstColumn="1" w:lastColumn="0" w:oddVBand="0" w:evenVBand="0" w:oddHBand="0" w:evenHBand="0" w:firstRowFirstColumn="0" w:firstRowLastColumn="0" w:lastRowFirstColumn="0" w:lastRowLastColumn="0"/>
+            <w:tcW w:w="3209" w:type="dxa"/>
+          </w:tcPr>
+          <w:p>
+            <w:r>
+              <w:t>Unban korisnika</w:t>
+            </w:r>
+          </w:p>
+        </w:tc>
+        <w:tc>
+          <w:tcPr>
+            <w:tcW w:w="3209" w:type="dxa"/>
+          </w:tcPr>
+          <w:p>
+            <w:pPr>
+              <w:cnfStyle w:val="000000000000" w:firstRow="0" w:lastRow="0" w:firstColumn="0" w:lastColumn="0" w:oddVBand="0" w:evenVBand="0" w:oddHBand="0" w:evenHBand="0" w:firstRowFirstColumn="0" w:firstRowLastColumn="0" w:lastRowFirstColumn="0" w:lastRowLastColumn="0"/>
+            </w:pPr>
+            <w:r>
+              <w:t>Administrator</w:t>
+            </w:r>
+          </w:p>
+        </w:tc>
+        <w:tc>
+          <w:tcPr>
+            <w:tcW w:w="3210" w:type="dxa"/>
+          </w:tcPr>
+          <w:p>
+            <w:pPr>
+              <w:cnfStyle w:val="000000000000" w:firstRow="0" w:lastRow="0" w:firstColumn="0" w:lastColumn="0" w:oddVBand="0" w:evenVBand="0" w:oddHBand="0" w:evenHBand="0" w:firstRowFirstColumn="0" w:firstRowLastColumn="0" w:lastRowFirstColumn="0" w:lastRowLastColumn="0"/>
+            </w:pPr>
+            <w:r>
+              <w:t>Administrator može putem panela da poništi ban korisnika.</w:t>
+            </w:r>
+          </w:p>
+        </w:tc>
+      </w:tr>
+      <w:tr>
+        <w:trPr>
+          <w:cnfStyle w:val="000000100000" w:firstRow="0" w:lastRow="0" w:firstColumn="0" w:lastColumn="0" w:oddVBand="0" w:evenVBand="0" w:oddHBand="1" w:evenHBand="0" w:firstRowFirstColumn="0" w:firstRowLastColumn="0" w:lastRowFirstColumn="0" w:lastRowLastColumn="0"/>
+        </w:trPr>
+        <w:tc>
+          <w:tcPr>
+            <w:cnfStyle w:val="001000000000" w:firstRow="0" w:lastRow="0" w:firstColumn="1" w:lastColumn="0" w:oddVBand="0" w:evenVBand="0" w:oddHBand="0" w:evenHBand="0" w:firstRowFirstColumn="0" w:firstRowLastColumn="0" w:lastRowFirstColumn="0" w:lastRowLastColumn="0"/>
+            <w:tcW w:w="3209" w:type="dxa"/>
+          </w:tcPr>
+          <w:p>
+            <w:r>
+              <w:t>Pregled besplatnog sadrzaja</w:t>
+            </w:r>
+          </w:p>
+        </w:tc>
+        <w:tc>
+          <w:tcPr>
+            <w:tcW w:w="3209" w:type="dxa"/>
+          </w:tcPr>
+          <w:p>
+            <w:pPr>
+              <w:cnfStyle w:val="000000100000" w:firstRow="0" w:lastRow="0" w:firstColumn="0" w:lastColumn="0" w:oddVBand="0" w:evenVBand="0" w:oddHBand="1" w:evenHBand="0" w:firstRowFirstColumn="0" w:firstRowLastColumn="0" w:lastRowFirstColumn="0" w:lastRowLastColumn="0"/>
+            </w:pPr>
+            <w:r>
+              <w:t>Administrator, Registrovani korisnik, Moderator, Autor</w:t>
+            </w:r>
+          </w:p>
+        </w:tc>
+        <w:tc>
+          <w:tcPr>
+            <w:tcW w:w="3210" w:type="dxa"/>
+          </w:tcPr>
+          <w:p>
+            <w:pPr>
+              <w:cnfStyle w:val="000000100000" w:firstRow="0" w:lastRow="0" w:firstColumn="0" w:lastColumn="0" w:oddVBand="0" w:evenVBand="0" w:oddHBand="1" w:evenHBand="0" w:firstRowFirstColumn="0" w:firstRowLastColumn="0" w:lastRowFirstColumn="0" w:lastRowLastColumn="0"/>
+            </w:pPr>
+            <w:r>
+              <w:t>Korisnik moze da pristupi besplatnom video i tekstualnom sadržaju.</w:t>
+            </w:r>
+          </w:p>
+        </w:tc>
+      </w:tr>
+      <w:tr>
+        <w:tc>
+          <w:tcPr>
+            <w:cnfStyle w:val="001000000000" w:firstRow="0" w:lastRow="0" w:firstColumn="1" w:lastColumn="0" w:oddVBand="0" w:evenVBand="0" w:oddHBand="0" w:evenHBand="0" w:firstRowFirstColumn="0" w:firstRowLastColumn="0" w:lastRowFirstColumn="0" w:lastRowLastColumn="0"/>
+            <w:tcW w:w="3209" w:type="dxa"/>
+          </w:tcPr>
+          <w:p>
+            <w:r>
+              <w:t>Pregled sadržaja prema kategoriji</w:t>
+            </w:r>
+          </w:p>
+        </w:tc>
+        <w:tc>
+          <w:tcPr>
+            <w:tcW w:w="3209" w:type="dxa"/>
+          </w:tcPr>
+          <w:p>
+            <w:pPr>
+              <w:cnfStyle w:val="000000000000" w:firstRow="0" w:lastRow="0" w:firstColumn="0" w:lastColumn="0" w:oddVBand="0" w:evenVBand="0" w:oddHBand="0" w:evenHBand="0" w:firstRowFirstColumn="0" w:firstRowLastColumn="0" w:lastRowFirstColumn="0" w:lastRowLastColumn="0"/>
+            </w:pPr>
+            <w:r>
+              <w:t>Administrator, Registrovani korisnik, Moderator, Autor</w:t>
+            </w:r>
+          </w:p>
+        </w:tc>
+        <w:tc>
+          <w:tcPr>
+            <w:tcW w:w="3210" w:type="dxa"/>
+          </w:tcPr>
+          <w:p>
+            <w:pPr>
+              <w:cnfStyle w:val="000000000000" w:firstRow="0" w:lastRow="0" w:firstColumn="0" w:lastColumn="0" w:oddVBand="0" w:evenVBand="0" w:oddHBand="0" w:evenHBand="0" w:firstRowFirstColumn="0" w:firstRowLastColumn="0" w:lastRowFirstColumn="0" w:lastRowLastColumn="0"/>
+            </w:pPr>
+            <w:r>
+              <w:t>Korisnik moze da pristupi besplatn</w:t>
+            </w:r>
+            <w:r>
+              <w:t>om video i tekstualnom sadržaju koji pripada određenoj kategoriji.</w:t>
+            </w:r>
+          </w:p>
+        </w:tc>
+      </w:tr>
+      <w:tr>
+        <w:trPr>
+          <w:cnfStyle w:val="000000100000" w:firstRow="0" w:lastRow="0" w:firstColumn="0" w:lastColumn="0" w:oddVBand="0" w:evenVBand="0" w:oddHBand="1" w:evenHBand="0" w:firstRowFirstColumn="0" w:firstRowLastColumn="0" w:lastRowFirstColumn="0" w:lastRowLastColumn="0"/>
+        </w:trPr>
+        <w:tc>
+          <w:tcPr>
+            <w:cnfStyle w:val="001000000000" w:firstRow="0" w:lastRow="0" w:firstColumn="1" w:lastColumn="0" w:oddVBand="0" w:evenVBand="0" w:oddHBand="0" w:evenHBand="0" w:firstRowFirstColumn="0" w:firstRowLastColumn="0" w:lastRowFirstColumn="0" w:lastRowLastColumn="0"/>
+            <w:tcW w:w="3209" w:type="dxa"/>
+          </w:tcPr>
+          <w:p>
+            <w:r>
+              <w:t>Pregled sadržaja prema autoru</w:t>
+            </w:r>
+          </w:p>
+        </w:tc>
+        <w:tc>
+          <w:tcPr>
+            <w:tcW w:w="3209" w:type="dxa"/>
+          </w:tcPr>
+          <w:p>
+            <w:pPr>
+              <w:cnfStyle w:val="000000100000" w:firstRow="0" w:lastRow="0" w:firstColumn="0" w:lastColumn="0" w:oddVBand="0" w:evenVBand="0" w:oddHBand="1" w:evenHBand="0" w:firstRowFirstColumn="0" w:firstRowLastColumn="0" w:lastRowFirstColumn="0" w:lastRowLastColumn="0"/>
+            </w:pPr>
+            <w:r>
+              <w:t>Administrator, Registrovani korisnik, Moderator, Autor</w:t>
+            </w:r>
+          </w:p>
+        </w:tc>
+        <w:tc>
+          <w:tcPr>
+            <w:tcW w:w="3210" w:type="dxa"/>
+          </w:tcPr>
+          <w:p>
+            <w:pPr>
+              <w:cnfStyle w:val="000000100000" w:firstRow="0" w:lastRow="0" w:firstColumn="0" w:lastColumn="0" w:oddVBand="0" w:evenVBand="0" w:oddHBand="1" w:evenHBand="0" w:firstRowFirstColumn="0" w:firstRowLastColumn="0" w:lastRowFirstColumn="0" w:lastRowLastColumn="0"/>
+            </w:pPr>
+            <w:r>
+              <w:t>Korisnik moze da pristupi besplatnom video i tekstualnom sadržaju koji pripada određenoj kategoriji.</w:t>
+            </w:r>
+          </w:p>
+        </w:tc>
+      </w:tr>
+      <w:tr>
+        <w:tc>
+          <w:tcPr>
+            <w:cnfStyle w:val="001000000000" w:firstRow="0" w:lastRow="0" w:firstColumn="1" w:lastColumn="0" w:oddVBand="0" w:evenVBand="0" w:oddHBand="0" w:evenHBand="0" w:firstRowFirstColumn="0" w:firstRowLastColumn="0" w:lastRowFirstColumn="0" w:lastRowLastColumn="0"/>
+            <w:tcW w:w="3209" w:type="dxa"/>
+          </w:tcPr>
+          <w:p>
+            <w:r>
+              <w:t>Pretraga sadržaja</w:t>
+            </w:r>
+          </w:p>
+        </w:tc>
+        <w:tc>
+          <w:tcPr>
+            <w:tcW w:w="3209" w:type="dxa"/>
+          </w:tcPr>
+          <w:p>
+            <w:pPr>
+              <w:cnfStyle w:val="000000000000" w:firstRow="0" w:lastRow="0" w:firstColumn="0" w:lastColumn="0" w:oddVBand="0" w:evenVBand="0" w:oddHBand="0" w:evenHBand="0" w:firstRowFirstColumn="0" w:firstRowLastColumn="0" w:lastRowFirstColumn="0" w:lastRowLastColumn="0"/>
+            </w:pPr>
+            <w:r>
+              <w:t>Administrator, Registrovani korisnik, Moderator, Autor</w:t>
+            </w:r>
+          </w:p>
+        </w:tc>
+        <w:tc>
+          <w:tcPr>
+            <w:tcW w:w="3210" w:type="dxa"/>
+          </w:tcPr>
+          <w:p>
+            <w:pPr>
+              <w:cnfStyle w:val="000000000000" w:firstRow="0" w:lastRow="0" w:firstColumn="0" w:lastColumn="0" w:oddVBand="0" w:evenVBand="0" w:oddHBand="0" w:evenHBand="0" w:firstRowFirstColumn="0" w:firstRowLastColumn="0" w:lastRowFirstColumn="0" w:lastRowLastColumn="0"/>
+            </w:pPr>
+            <w:r>
+              <w:t>Korisnik moze da pristupi besplatnom video i tekstualnom sadržaju ko</w:t>
+            </w:r>
+            <w:r>
+              <w:t>ji zadovoljava određen uslov pretrage.</w:t>
+            </w:r>
+          </w:p>
+        </w:tc>
+      </w:tr>
+      <w:tr>
+        <w:trPr>
+          <w:cnfStyle w:val="000000100000" w:firstRow="0" w:lastRow="0" w:firstColumn="0" w:lastColumn="0" w:oddVBand="0" w:evenVBand="0" w:oddHBand="1" w:evenHBand="0" w:firstRowFirstColumn="0" w:firstRowLastColumn="0" w:lastRowFirstColumn="0" w:lastRowLastColumn="0"/>
+        </w:trPr>
+        <w:tc>
+          <w:tcPr>
+            <w:cnfStyle w:val="001000000000" w:firstRow="0" w:lastRow="0" w:firstColumn="1" w:lastColumn="0" w:oddVBand="0" w:evenVBand="0" w:oddHBand="0" w:evenHBand="0" w:firstRowFirstColumn="0" w:firstRowLastColumn="0" w:lastRowFirstColumn="0" w:lastRowLastColumn="0"/>
+            <w:tcW w:w="3209" w:type="dxa"/>
+          </w:tcPr>
+          <w:p>
+            <w:r>
+              <w:t>Pregled plaćenog sadržaja</w:t>
+            </w:r>
+          </w:p>
+        </w:tc>
+        <w:tc>
+          <w:tcPr>
+            <w:tcW w:w="3209" w:type="dxa"/>
+          </w:tcPr>
+          <w:p>
+            <w:pPr>
+              <w:cnfStyle w:val="000000100000" w:firstRow="0" w:lastRow="0" w:firstColumn="0" w:lastColumn="0" w:oddVBand="0" w:evenVBand="0" w:oddHBand="1" w:evenHBand="0" w:firstRowFirstColumn="0" w:firstRowLastColumn="0" w:lastRowFirstColumn="0" w:lastRowLastColumn="0"/>
+            </w:pPr>
+            <w:r>
+              <w:t>Administrator, Registrovani korisnik</w:t>
+            </w:r>
+            <w:r>
+              <w:t xml:space="preserve"> sa mesečnom pretplatom</w:t>
+            </w:r>
+            <w:r>
+              <w:t>, Moderator, Autor</w:t>
+            </w:r>
+          </w:p>
+        </w:tc>
+        <w:tc>
+          <w:tcPr>
+            <w:tcW w:w="3210" w:type="dxa"/>
+          </w:tcPr>
+          <w:p>
+            <w:pPr>
+              <w:cnfStyle w:val="000000100000" w:firstRow="0" w:lastRow="0" w:firstColumn="0" w:lastColumn="0" w:oddVBand="0" w:evenVBand="0" w:oddHBand="1" w:evenHBand="0" w:firstRowFirstColumn="0" w:firstRowLastColumn="0" w:lastRowFirstColumn="0" w:lastRowLastColumn="0"/>
+            </w:pPr>
+            <w:r>
+              <w:t>Korisnik može da pregleda sadžaj koji je obeležen kao plaćen.</w:t>
+            </w:r>
+          </w:p>
+        </w:tc>
+      </w:tr>
+      <w:tr>
+        <w:tc>
+          <w:tcPr>
+            <w:cnfStyle w:val="001000000000" w:firstRow="0" w:lastRow="0" w:firstColumn="1" w:lastColumn="0" w:oddVBand="0" w:evenVBand="0" w:oddHBand="0" w:evenHBand="0" w:firstRowFirstColumn="0" w:firstRowLastColumn="0" w:lastRowFirstColumn="0" w:lastRowLastColumn="0"/>
+            <w:tcW w:w="3209" w:type="dxa"/>
+          </w:tcPr>
+          <w:p>
+            <w:r>
+              <w:t>Promena passworda</w:t>
+            </w:r>
+          </w:p>
+        </w:tc>
+        <w:tc>
+          <w:tcPr>
+            <w:tcW w:w="3209" w:type="dxa"/>
+          </w:tcPr>
+          <w:p>
+            <w:pPr>
+              <w:cnfStyle w:val="000000000000" w:firstRow="0" w:lastRow="0" w:firstColumn="0" w:lastColumn="0" w:oddVBand="0" w:evenVBand="0" w:oddHBand="0" w:evenHBand="0" w:firstRowFirstColumn="0" w:firstRowLastColumn="0" w:lastRowFirstColumn="0" w:lastRowLastColumn="0"/>
+            </w:pPr>
+            <w:r>
+              <w:t>Administrator, Registrovani korisnik, Moderator, Autor</w:t>
+            </w:r>
+          </w:p>
+        </w:tc>
+        <w:tc>
+          <w:tcPr>
+            <w:tcW w:w="3210" w:type="dxa"/>
+          </w:tcPr>
+          <w:p>
+            <w:pPr>
+              <w:cnfStyle w:val="000000000000" w:firstRow="0" w:lastRow="0" w:firstColumn="0" w:lastColumn="0" w:oddVBand="0" w:evenVBand="0" w:oddHBand="0" w:evenHBand="0" w:firstRowFirstColumn="0" w:firstRowLastColumn="0" w:lastRowFirstColumn="0" w:lastRowLastColumn="0"/>
+            </w:pPr>
+            <w:r>
+              <w:t>Korinsik moye da promeni svoju lozinku.</w:t>
             </w:r>
           </w:p>
         </w:tc>
@@ -4864,7 +5157,7 @@
 </file>
 
 <file path=word/endnotes.xml><?xml version="1.0" encoding="utf-8"?>
-<w:endnotes xmlns:wpc="http://schemas.microsoft.com/office/word/2010/wordprocessingCanvas" xmlns:cx="http://schemas.microsoft.com/office/drawing/2014/chartex" xmlns:cx1="http://schemas.microsoft.com/office/drawing/2015/9/8/chartex" xmlns:cx2="http://schemas.microsoft.com/office/drawing/2015/10/21/chartex" xmlns:cx3="http://schemas.microsoft.com/office/drawing/2016/5/9/chartex" xmlns:cx4="http://schemas.microsoft.com/office/drawing/2016/5/10/chartex" xmlns:cx5="http://schemas.microsoft.com/office/drawing/2016/5/11/chartex" xmlns:mc="http://schemas.openxmlformats.org/markup-compatibility/2006" xmlns:o="urn:schemas-microsoft-com:office:office" xmlns:r="http://schemas.openxmlformats.org/officeDocument/2006/relationships" xmlns:m="http://schemas.openxmlformats.org/officeDocument/2006/math" xmlns:v="urn:schemas-microsoft-com:vml" xmlns:wp14="http://schemas.microsoft.com/office/word/2010/wordprocessingDrawing" xmlns:wp="http://schemas.openxmlformats.org/drawingml/2006/wordprocessingDrawing" xmlns:w10="urn:schemas-microsoft-com:office:word" xmlns:w="http://schemas.openxmlformats.org/wordprocessingml/2006/main" xmlns:w14="http://schemas.microsoft.com/office/word/2010/wordml" xmlns:w15="http://schemas.microsoft.com/office/word/2012/wordml" xmlns:w16se="http://schemas.microsoft.com/office/word/2015/wordml/symex" xmlns:wpg="http://schemas.microsoft.com/office/word/2010/wordprocessingGroup" xmlns:wpi="http://schemas.microsoft.com/office/word/2010/wordprocessingInk" xmlns:wne="http://schemas.microsoft.com/office/word/2006/wordml" xmlns:wps="http://schemas.microsoft.com/office/word/2010/wordprocessingShape" mc:Ignorable="w14 w15 w16se wp14">
+<w:endnotes xmlns:wpc="http://schemas.microsoft.com/office/word/2010/wordprocessingCanvas" xmlns:cx="http://schemas.microsoft.com/office/drawing/2014/chartex" xmlns:cx1="http://schemas.microsoft.com/office/drawing/2015/9/8/chartex" xmlns:cx2="http://schemas.microsoft.com/office/drawing/2015/10/21/chartex" xmlns:cx3="http://schemas.microsoft.com/office/drawing/2016/5/9/chartex" xmlns:cx4="http://schemas.microsoft.com/office/drawing/2016/5/10/chartex" xmlns:cx5="http://schemas.microsoft.com/office/drawing/2016/5/11/chartex" xmlns:cx6="http://schemas.microsoft.com/office/drawing/2016/5/12/chartex" xmlns:cx7="http://schemas.microsoft.com/office/drawing/2016/5/13/chartex" xmlns:cx8="http://schemas.microsoft.com/office/drawing/2016/5/14/chartex" xmlns:mc="http://schemas.openxmlformats.org/markup-compatibility/2006" xmlns:aink="http://schemas.microsoft.com/office/drawing/2016/ink" xmlns:o="urn:schemas-microsoft-com:office:office" xmlns:r="http://schemas.openxmlformats.org/officeDocument/2006/relationships" xmlns:m="http://schemas.openxmlformats.org/officeDocument/2006/math" xmlns:v="urn:schemas-microsoft-com:vml" xmlns:wp14="http://schemas.microsoft.com/office/word/2010/wordprocessingDrawing" xmlns:wp="http://schemas.openxmlformats.org/drawingml/2006/wordprocessingDrawing" xmlns:w10="urn:schemas-microsoft-com:office:word" xmlns:w="http://schemas.openxmlformats.org/wordprocessingml/2006/main" xmlns:w14="http://schemas.microsoft.com/office/word/2010/wordml" xmlns:w15="http://schemas.microsoft.com/office/word/2012/wordml" xmlns:w16se="http://schemas.microsoft.com/office/word/2015/wordml/symex" xmlns:wpg="http://schemas.microsoft.com/office/word/2010/wordprocessingGroup" xmlns:wpi="http://schemas.microsoft.com/office/word/2010/wordprocessingInk" xmlns:wne="http://schemas.microsoft.com/office/word/2006/wordml" xmlns:wps="http://schemas.microsoft.com/office/word/2010/wordprocessingShape" mc:Ignorable="w14 w15 w16se wp14">
   <w:endnote w:type="separator" w:id="-1">
     <w:p>
       <w:pPr>
@@ -4889,7 +5182,7 @@
 </file>
 
 <file path=word/footer1.xml><?xml version="1.0" encoding="utf-8"?>
-<w:ftr xmlns:wpc="http://schemas.microsoft.com/office/word/2010/wordprocessingCanvas" xmlns:cx="http://schemas.microsoft.com/office/drawing/2014/chartex" xmlns:cx1="http://schemas.microsoft.com/office/drawing/2015/9/8/chartex" xmlns:cx2="http://schemas.microsoft.com/office/drawing/2015/10/21/chartex" xmlns:cx3="http://schemas.microsoft.com/office/drawing/2016/5/9/chartex" xmlns:cx4="http://schemas.microsoft.com/office/drawing/2016/5/10/chartex" xmlns:cx5="http://schemas.microsoft.com/office/drawing/2016/5/11/chartex" xmlns:mc="http://schemas.openxmlformats.org/markup-compatibility/2006" xmlns:o="urn:schemas-microsoft-com:office:office" xmlns:r="http://schemas.openxmlformats.org/officeDocument/2006/relationships" xmlns:m="http://schemas.openxmlformats.org/officeDocument/2006/math" xmlns:v="urn:schemas-microsoft-com:vml" xmlns:wp14="http://schemas.microsoft.com/office/word/2010/wordprocessingDrawing" xmlns:wp="http://schemas.openxmlformats.org/drawingml/2006/wordprocessingDrawing" xmlns:w10="urn:schemas-microsoft-com:office:word" xmlns:w="http://schemas.openxmlformats.org/wordprocessingml/2006/main" xmlns:w14="http://schemas.microsoft.com/office/word/2010/wordml" xmlns:w15="http://schemas.microsoft.com/office/word/2012/wordml" xmlns:w16se="http://schemas.microsoft.com/office/word/2015/wordml/symex" xmlns:wpg="http://schemas.microsoft.com/office/word/2010/wordprocessingGroup" xmlns:wpi="http://schemas.microsoft.com/office/word/2010/wordprocessingInk" xmlns:wne="http://schemas.microsoft.com/office/word/2006/wordml" xmlns:wps="http://schemas.microsoft.com/office/word/2010/wordprocessingShape" mc:Ignorable="w14 w15 w16se wp14">
+<w:ftr xmlns:wpc="http://schemas.microsoft.com/office/word/2010/wordprocessingCanvas" xmlns:cx="http://schemas.microsoft.com/office/drawing/2014/chartex" xmlns:cx1="http://schemas.microsoft.com/office/drawing/2015/9/8/chartex" xmlns:cx2="http://schemas.microsoft.com/office/drawing/2015/10/21/chartex" xmlns:cx3="http://schemas.microsoft.com/office/drawing/2016/5/9/chartex" xmlns:cx4="http://schemas.microsoft.com/office/drawing/2016/5/10/chartex" xmlns:cx5="http://schemas.microsoft.com/office/drawing/2016/5/11/chartex" xmlns:cx6="http://schemas.microsoft.com/office/drawing/2016/5/12/chartex" xmlns:cx7="http://schemas.microsoft.com/office/drawing/2016/5/13/chartex" xmlns:cx8="http://schemas.microsoft.com/office/drawing/2016/5/14/chartex" xmlns:mc="http://schemas.openxmlformats.org/markup-compatibility/2006" xmlns:aink="http://schemas.microsoft.com/office/drawing/2016/ink" xmlns:o="urn:schemas-microsoft-com:office:office" xmlns:r="http://schemas.openxmlformats.org/officeDocument/2006/relationships" xmlns:m="http://schemas.openxmlformats.org/officeDocument/2006/math" xmlns:v="urn:schemas-microsoft-com:vml" xmlns:wp14="http://schemas.microsoft.com/office/word/2010/wordprocessingDrawing" xmlns:wp="http://schemas.openxmlformats.org/drawingml/2006/wordprocessingDrawing" xmlns:w10="urn:schemas-microsoft-com:office:word" xmlns:w="http://schemas.openxmlformats.org/wordprocessingml/2006/main" xmlns:w14="http://schemas.microsoft.com/office/word/2010/wordml" xmlns:w15="http://schemas.microsoft.com/office/word/2012/wordml" xmlns:w16se="http://schemas.microsoft.com/office/word/2015/wordml/symex" xmlns:wpg="http://schemas.microsoft.com/office/word/2010/wordprocessingGroup" xmlns:wpi="http://schemas.microsoft.com/office/word/2010/wordprocessingInk" xmlns:wne="http://schemas.microsoft.com/office/word/2006/wordml" xmlns:wps="http://schemas.microsoft.com/office/word/2010/wordprocessingShape" mc:Ignorable="w14 w15 w16se wp14">
   <w:sdt>
     <w:sdtPr>
       <w:id w:val="-1123694843"/>
@@ -4942,7 +5235,7 @@
 </file>
 
 <file path=word/footnotes.xml><?xml version="1.0" encoding="utf-8"?>
-<w:footnotes xmlns:wpc="http://schemas.microsoft.com/office/word/2010/wordprocessingCanvas" xmlns:cx="http://schemas.microsoft.com/office/drawing/2014/chartex" xmlns:cx1="http://schemas.microsoft.com/office/drawing/2015/9/8/chartex" xmlns:cx2="http://schemas.microsoft.com/office/drawing/2015/10/21/chartex" xmlns:cx3="http://schemas.microsoft.com/office/drawing/2016/5/9/chartex" xmlns:cx4="http://schemas.microsoft.com/office/drawing/2016/5/10/chartex" xmlns:cx5="http://schemas.microsoft.com/office/drawing/2016/5/11/chartex" xmlns:mc="http://schemas.openxmlformats.org/markup-compatibility/2006" xmlns:o="urn:schemas-microsoft-com:office:office" xmlns:r="http://schemas.openxmlformats.org/officeDocument/2006/relationships" xmlns:m="http://schemas.openxmlformats.org/officeDocument/2006/math" xmlns:v="urn:schemas-microsoft-com:vml" xmlns:wp14="http://schemas.microsoft.com/office/word/2010/wordprocessingDrawing" xmlns:wp="http://schemas.openxmlformats.org/drawingml/2006/wordprocessingDrawing" xmlns:w10="urn:schemas-microsoft-com:office:word" xmlns:w="http://schemas.openxmlformats.org/wordprocessingml/2006/main" xmlns:w14="http://schemas.microsoft.com/office/word/2010/wordml" xmlns:w15="http://schemas.microsoft.com/office/word/2012/wordml" xmlns:w16se="http://schemas.microsoft.com/office/word/2015/wordml/symex" xmlns:wpg="http://schemas.microsoft.com/office/word/2010/wordprocessingGroup" xmlns:wpi="http://schemas.microsoft.com/office/word/2010/wordprocessingInk" xmlns:wne="http://schemas.microsoft.com/office/word/2006/wordml" xmlns:wps="http://schemas.microsoft.com/office/word/2010/wordprocessingShape" mc:Ignorable="w14 w15 w16se wp14">
+<w:footnotes xmlns:wpc="http://schemas.microsoft.com/office/word/2010/wordprocessingCanvas" xmlns:cx="http://schemas.microsoft.com/office/drawing/2014/chartex" xmlns:cx1="http://schemas.microsoft.com/office/drawing/2015/9/8/chartex" xmlns:cx2="http://schemas.microsoft.com/office/drawing/2015/10/21/chartex" xmlns:cx3="http://schemas.microsoft.com/office/drawing/2016/5/9/chartex" xmlns:cx4="http://schemas.microsoft.com/office/drawing/2016/5/10/chartex" xmlns:cx5="http://schemas.microsoft.com/office/drawing/2016/5/11/chartex" xmlns:cx6="http://schemas.microsoft.com/office/drawing/2016/5/12/chartex" xmlns:cx7="http://schemas.microsoft.com/office/drawing/2016/5/13/chartex" xmlns:cx8="http://schemas.microsoft.com/office/drawing/2016/5/14/chartex" xmlns:mc="http://schemas.openxmlformats.org/markup-compatibility/2006" xmlns:aink="http://schemas.microsoft.com/office/drawing/2016/ink" xmlns:o="urn:schemas-microsoft-com:office:office" xmlns:r="http://schemas.openxmlformats.org/officeDocument/2006/relationships" xmlns:m="http://schemas.openxmlformats.org/officeDocument/2006/math" xmlns:v="urn:schemas-microsoft-com:vml" xmlns:wp14="http://schemas.microsoft.com/office/word/2010/wordprocessingDrawing" xmlns:wp="http://schemas.openxmlformats.org/drawingml/2006/wordprocessingDrawing" xmlns:w10="urn:schemas-microsoft-com:office:word" xmlns:w="http://schemas.openxmlformats.org/wordprocessingml/2006/main" xmlns:w14="http://schemas.microsoft.com/office/word/2010/wordml" xmlns:w15="http://schemas.microsoft.com/office/word/2012/wordml" xmlns:w16se="http://schemas.microsoft.com/office/word/2015/wordml/symex" xmlns:wpg="http://schemas.microsoft.com/office/word/2010/wordprocessingGroup" xmlns:wpi="http://schemas.microsoft.com/office/word/2010/wordprocessingInk" xmlns:wne="http://schemas.microsoft.com/office/word/2006/wordml" xmlns:wps="http://schemas.microsoft.com/office/word/2010/wordprocessingShape" mc:Ignorable="w14 w15 w16se wp14">
   <w:footnote w:type="separator" w:id="-1">
     <w:p>
       <w:pPr>
@@ -4970,7 +5263,7 @@
 </file>
 
 <file path=word/header1.xml><?xml version="1.0" encoding="utf-8"?>
-<w:hdr xmlns:wpc="http://schemas.microsoft.com/office/word/2010/wordprocessingCanvas" xmlns:cx="http://schemas.microsoft.com/office/drawing/2014/chartex" xmlns:cx1="http://schemas.microsoft.com/office/drawing/2015/9/8/chartex" xmlns:cx2="http://schemas.microsoft.com/office/drawing/2015/10/21/chartex" xmlns:cx3="http://schemas.microsoft.com/office/drawing/2016/5/9/chartex" xmlns:cx4="http://schemas.microsoft.com/office/drawing/2016/5/10/chartex" xmlns:cx5="http://schemas.microsoft.com/office/drawing/2016/5/11/chartex" xmlns:mc="http://schemas.openxmlformats.org/markup-compatibility/2006" xmlns:o="urn:schemas-microsoft-com:office:office" xmlns:r="http://schemas.openxmlformats.org/officeDocument/2006/relationships" xmlns:m="http://schemas.openxmlformats.org/officeDocument/2006/math" xmlns:v="urn:schemas-microsoft-com:vml" xmlns:wp14="http://schemas.microsoft.com/office/word/2010/wordprocessingDrawing" xmlns:wp="http://schemas.openxmlformats.org/drawingml/2006/wordprocessingDrawing" xmlns:w10="urn:schemas-microsoft-com:office:word" xmlns:w="http://schemas.openxmlformats.org/wordprocessingml/2006/main" xmlns:w14="http://schemas.microsoft.com/office/word/2010/wordml" xmlns:w15="http://schemas.microsoft.com/office/word/2012/wordml" xmlns:w16se="http://schemas.microsoft.com/office/word/2015/wordml/symex" xmlns:wpg="http://schemas.microsoft.com/office/word/2010/wordprocessingGroup" xmlns:wpi="http://schemas.microsoft.com/office/word/2010/wordprocessingInk" xmlns:wne="http://schemas.microsoft.com/office/word/2006/wordml" xmlns:wps="http://schemas.microsoft.com/office/word/2010/wordprocessingShape" mc:Ignorable="w14 w15 w16se wp14">
+<w:hdr xmlns:wpc="http://schemas.microsoft.com/office/word/2010/wordprocessingCanvas" xmlns:cx="http://schemas.microsoft.com/office/drawing/2014/chartex" xmlns:cx1="http://schemas.microsoft.com/office/drawing/2015/9/8/chartex" xmlns:cx2="http://schemas.microsoft.com/office/drawing/2015/10/21/chartex" xmlns:cx3="http://schemas.microsoft.com/office/drawing/2016/5/9/chartex" xmlns:cx4="http://schemas.microsoft.com/office/drawing/2016/5/10/chartex" xmlns:cx5="http://schemas.microsoft.com/office/drawing/2016/5/11/chartex" xmlns:cx6="http://schemas.microsoft.com/office/drawing/2016/5/12/chartex" xmlns:cx7="http://schemas.microsoft.com/office/drawing/2016/5/13/chartex" xmlns:cx8="http://schemas.microsoft.com/office/drawing/2016/5/14/chartex" xmlns:mc="http://schemas.openxmlformats.org/markup-compatibility/2006" xmlns:aink="http://schemas.microsoft.com/office/drawing/2016/ink" xmlns:o="urn:schemas-microsoft-com:office:office" xmlns:r="http://schemas.openxmlformats.org/officeDocument/2006/relationships" xmlns:m="http://schemas.openxmlformats.org/officeDocument/2006/math" xmlns:v="urn:schemas-microsoft-com:vml" xmlns:wp14="http://schemas.microsoft.com/office/word/2010/wordprocessingDrawing" xmlns:wp="http://schemas.openxmlformats.org/drawingml/2006/wordprocessingDrawing" xmlns:w10="urn:schemas-microsoft-com:office:word" xmlns:w="http://schemas.openxmlformats.org/wordprocessingml/2006/main" xmlns:w14="http://schemas.microsoft.com/office/word/2010/wordml" xmlns:w15="http://schemas.microsoft.com/office/word/2012/wordml" xmlns:w16se="http://schemas.microsoft.com/office/word/2015/wordml/symex" xmlns:wpg="http://schemas.microsoft.com/office/word/2010/wordprocessingGroup" xmlns:wpi="http://schemas.microsoft.com/office/word/2010/wordprocessingInk" xmlns:wne="http://schemas.microsoft.com/office/word/2006/wordml" xmlns:wps="http://schemas.microsoft.com/office/word/2010/wordprocessingShape" mc:Ignorable="w14 w15 w16se wp14">
   <w:p>
     <w:pPr>
       <w:pStyle w:val="Header"/>
@@ -4988,7 +5281,7 @@
 </file>
 
 <file path=word/numbering.xml><?xml version="1.0" encoding="utf-8"?>
-<w:numbering xmlns:wpc="http://schemas.microsoft.com/office/word/2010/wordprocessingCanvas" xmlns:cx="http://schemas.microsoft.com/office/drawing/2014/chartex" xmlns:cx1="http://schemas.microsoft.com/office/drawing/2015/9/8/chartex" xmlns:cx2="http://schemas.microsoft.com/office/drawing/2015/10/21/chartex" xmlns:cx3="http://schemas.microsoft.com/office/drawing/2016/5/9/chartex" xmlns:cx4="http://schemas.microsoft.com/office/drawing/2016/5/10/chartex" xmlns:cx5="http://schemas.microsoft.com/office/drawing/2016/5/11/chartex" xmlns:mc="http://schemas.openxmlformats.org/markup-compatibility/2006" xmlns:o="urn:schemas-microsoft-com:office:office" xmlns:r="http://schemas.openxmlformats.org/officeDocument/2006/relationships" xmlns:m="http://schemas.openxmlformats.org/officeDocument/2006/math" xmlns:v="urn:schemas-microsoft-com:vml" xmlns:wp14="http://schemas.microsoft.com/office/word/2010/wordprocessingDrawing" xmlns:wp="http://schemas.openxmlformats.org/drawingml/2006/wordprocessingDrawing" xmlns:w10="urn:schemas-microsoft-com:office:word" xmlns:w="http://schemas.openxmlformats.org/wordprocessingml/2006/main" xmlns:w14="http://schemas.microsoft.com/office/word/2010/wordml" xmlns:w15="http://schemas.microsoft.com/office/word/2012/wordml" xmlns:w16se="http://schemas.microsoft.com/office/word/2015/wordml/symex" xmlns:wpg="http://schemas.microsoft.com/office/word/2010/wordprocessingGroup" xmlns:wpi="http://schemas.microsoft.com/office/word/2010/wordprocessingInk" xmlns:wne="http://schemas.microsoft.com/office/word/2006/wordml" xmlns:wps="http://schemas.microsoft.com/office/word/2010/wordprocessingShape" mc:Ignorable="w14 w15 w16se wp14">
+<w:numbering xmlns:wpc="http://schemas.microsoft.com/office/word/2010/wordprocessingCanvas" xmlns:cx="http://schemas.microsoft.com/office/drawing/2014/chartex" xmlns:cx1="http://schemas.microsoft.com/office/drawing/2015/9/8/chartex" xmlns:cx2="http://schemas.microsoft.com/office/drawing/2015/10/21/chartex" xmlns:cx3="http://schemas.microsoft.com/office/drawing/2016/5/9/chartex" xmlns:cx4="http://schemas.microsoft.com/office/drawing/2016/5/10/chartex" xmlns:cx5="http://schemas.microsoft.com/office/drawing/2016/5/11/chartex" xmlns:cx6="http://schemas.microsoft.com/office/drawing/2016/5/12/chartex" xmlns:cx7="http://schemas.microsoft.com/office/drawing/2016/5/13/chartex" xmlns:cx8="http://schemas.microsoft.com/office/drawing/2016/5/14/chartex" xmlns:mc="http://schemas.openxmlformats.org/markup-compatibility/2006" xmlns:aink="http://schemas.microsoft.com/office/drawing/2016/ink" xmlns:o="urn:schemas-microsoft-com:office:office" xmlns:r="http://schemas.openxmlformats.org/officeDocument/2006/relationships" xmlns:m="http://schemas.openxmlformats.org/officeDocument/2006/math" xmlns:v="urn:schemas-microsoft-com:vml" xmlns:wp14="http://schemas.microsoft.com/office/word/2010/wordprocessingDrawing" xmlns:wp="http://schemas.openxmlformats.org/drawingml/2006/wordprocessingDrawing" xmlns:w10="urn:schemas-microsoft-com:office:word" xmlns:w="http://schemas.openxmlformats.org/wordprocessingml/2006/main" xmlns:w14="http://schemas.microsoft.com/office/word/2010/wordml" xmlns:w15="http://schemas.microsoft.com/office/word/2012/wordml" xmlns:w16se="http://schemas.microsoft.com/office/word/2015/wordml/symex" xmlns:wpg="http://schemas.microsoft.com/office/word/2010/wordprocessingGroup" xmlns:wpi="http://schemas.microsoft.com/office/word/2010/wordprocessingInk" xmlns:wne="http://schemas.microsoft.com/office/word/2006/wordml" xmlns:wps="http://schemas.microsoft.com/office/word/2010/wordprocessingShape" mc:Ignorable="w14 w15 w16se wp14">
   <w:abstractNum w:abstractNumId="0" w15:restartNumberingAfterBreak="0">
     <w:nsid w:val="1F3E47D4"/>
     <w:multiLevelType w:val="hybridMultilevel"/>
@@ -7421,7 +7714,7 @@
 </file>
 
 <file path=customXml/itemProps1.xml><?xml version="1.0" encoding="utf-8"?>
-<ds:datastoreItem xmlns:ds="http://schemas.openxmlformats.org/officeDocument/2006/customXml" ds:itemID="{0B29766A-3ED5-4E1A-BB00-85D936D5C76E}">
+<ds:datastoreItem xmlns:ds="http://schemas.openxmlformats.org/officeDocument/2006/customXml" ds:itemID="{27825FCC-36CD-4AE9-A9A3-20EB512F3608}">
   <ds:schemaRefs>
     <ds:schemaRef ds:uri="http://schemas.openxmlformats.org/officeDocument/2006/bibliography"/>
   </ds:schemaRefs>

</xml_diff>